<commit_message>
Docs: embed updated PNG diagrams into portfolio doc
</commit_message>
<xml_diff>
--- a/docs/Portfolio_Functionality.docx
+++ b/docs/Portfolio_Functionality.docx
@@ -405,6 +405,41 @@
     <w:p/>
     <w:p>
       <w:r>
+        <w:t>Design Diagrams</w:t>
+      </w:r>
+    </w:p>
+    <w:p/>
+    <w:p>
+      <w:r>
+        <w:t>Below are two illustrative diagrams included in the `docs/images/` folder:</w:t>
+      </w:r>
+    </w:p>
+    <w:p/>
+    <w:p>
+      <w:pPr>
+        <w:pStyle w:val="ListBullet"/>
+      </w:pPr>
+      <w:r>
+        <w:t>`design_diagram.svg` — high-level architecture showing the browser, GitHub Pages static hosting, static assets, and the optional PHP+MySQL server used locally (XAMPP).</w:t>
+      </w:r>
+    </w:p>
+    <w:p>
+      <w:pPr>
+        <w:pStyle w:val="ListBullet"/>
+      </w:pPr>
+      <w:r>
+        <w:t>`flowchart.svg` — a simple flowchart that shows the request flow and the optional contact form branch (static contact vs server-side processing).</w:t>
+      </w:r>
+    </w:p>
+    <w:p/>
+    <w:p>
+      <w:r>
+        <w:t>You can view these images directly on GitHub or locally by opening the files in a browser: `docs/images/design_diagram.svg` and `docs/images/flowchart.svg`.</w:t>
+      </w:r>
+    </w:p>
+    <w:p/>
+    <w:p>
+      <w:r>
         <w:t>Contact</w:t>
       </w:r>
     </w:p>

</xml_diff>